<commit_message>
Site updated: 2021-03-29 16:05:12
</commit_message>
<xml_diff>
--- a/about/about.docx
+++ b/about/about.docx
@@ -24,6 +24,7 @@
           <w:lang w:val="en-US" w:eastAsia="zh-CN"/>
         </w:rPr>
       </w:pPr>
+      <w:bookmarkStart w:id="0" w:name="_GoBack"/>
       <w:r>
         <w:rPr>
           <w:rFonts w:hint="eastAsia"/>
@@ -59,11 +60,10 @@
           <w:rFonts w:hint="eastAsia"/>
           <w:lang w:val="en-US" w:eastAsia="zh-CN"/>
         </w:rPr>
-        <w:t>你在这里能了解关于本随心所欲的想法，不限于量化交易心得、个人随笔、阅读心得等等。诚然，非常愿意您能赏光来到此处与我交流</w:t>
+        <w:t>你在这里能了解关于本随心所欲的想法，不限于量化交易心得、个人随笔、阅读心得等等。诚然，非常愿意您能赏光来到此处。</w:t>
       </w:r>
-      <w:bookmarkStart w:id="0" w:name="_GoBack"/>
-      <w:bookmarkEnd w:id="0"/>
     </w:p>
+    <w:bookmarkEnd w:id="0"/>
     <w:sectPr>
       <w:pgSz w:w="11906" w:h="16838"/>
       <w:pgMar w:top="1440" w:right="1800" w:bottom="1440" w:left="1800" w:header="851" w:footer="992" w:gutter="0"/>

</xml_diff>